<commit_message>
update new doc tensorflow tutorial
</commit_message>
<xml_diff>
--- a/Reference/Tensorflow tutorial.docx
+++ b/Reference/Tensorflow tutorial.docx
@@ -3,22 +3,33 @@
 <w:document xmlns:wpc="http://schemas.microsoft.com/office/word/2010/wordprocessingCanvas" xmlns:mc="http://schemas.openxmlformats.org/markup-compatibility/2006" xmlns:o="urn:schemas-microsoft-com:office:office" xmlns:r="http://schemas.openxmlformats.org/officeDocument/2006/relationships" xmlns:m="http://schemas.openxmlformats.org/officeDocument/2006/math" xmlns:v="urn:schemas-microsoft-com:vml" xmlns:wp14="http://schemas.microsoft.com/office/word/2010/wordprocessingDrawing" xmlns:wp="http://schemas.openxmlformats.org/drawingml/2006/wordprocessingDrawing" xmlns:w10="urn:schemas-microsoft-com:office:word" xmlns:w="http://schemas.openxmlformats.org/wordprocessingml/2006/main" xmlns:w14="http://schemas.microsoft.com/office/word/2010/wordml" xmlns:w15="http://schemas.microsoft.com/office/word/2012/wordml" xmlns:wpg="http://schemas.microsoft.com/office/word/2010/wordprocessingGroup" xmlns:wpi="http://schemas.microsoft.com/office/word/2010/wordprocessingInk" xmlns:wne="http://schemas.microsoft.com/office/word/2006/wordml" xmlns:wps="http://schemas.microsoft.com/office/word/2010/wordprocessingShape" mc:Ignorable="w14 w15 wp14">
   <w:body>
     <w:p>
-      <w:r>
-        <w:rPr>
-          <w:rFonts w:hint="eastAsia"/>
+      <w:pPr>
+        <w:jc w:val="center"/>
+        <w:rPr>
+          <w:sz w:val="40"/>
+          <w:szCs w:val="40"/>
+        </w:rPr>
+      </w:pPr>
+      <w:r>
+        <w:rPr>
+          <w:rFonts w:hint="eastAsia"/>
+          <w:sz w:val="40"/>
+          <w:szCs w:val="40"/>
         </w:rPr>
         <w:t>Getting Start</w:t>
       </w:r>
       <w:r>
-        <w:t xml:space="preserve">ed With </w:t>
-      </w:r>
-      <w:proofErr w:type="spellStart"/>
-      <w:r>
-        <w:t>TensorFlow</w:t>
-      </w:r>
-      <w:proofErr w:type="spellEnd"/>
-    </w:p>
-    <w:p>
+        <w:rPr>
+          <w:sz w:val="40"/>
+          <w:szCs w:val="40"/>
+        </w:rPr>
+        <w:t>ed With TensorFlow</w:t>
+      </w:r>
+    </w:p>
+    <w:p>
+      <w:pPr>
+        <w:jc w:val="center"/>
+      </w:pPr>
       <w:r>
         <w:rPr>
           <w:rFonts w:hint="eastAsia"/>
@@ -30,12 +41,17 @@
     <w:p>
       <w:pPr>
         <w:rPr>
-          <w:rFonts w:hint="eastAsia"/>
-        </w:rPr>
-      </w:pPr>
-      <w:r>
-        <w:rPr>
-          <w:rFonts w:hint="eastAsia"/>
+          <w:b/>
+          <w:sz w:val="32"/>
+          <w:szCs w:val="32"/>
+        </w:rPr>
+      </w:pPr>
+      <w:r>
+        <w:rPr>
+          <w:rFonts w:hint="eastAsia"/>
+          <w:b/>
+          <w:sz w:val="32"/>
+          <w:szCs w:val="32"/>
         </w:rPr>
         <w:t>Tensors</w:t>
       </w:r>
@@ -48,15 +64,7 @@
         <w:t>Tensor</w:t>
       </w:r>
       <w:r>
-        <w:t xml:space="preserve"> is the central unit of data in </w:t>
-      </w:r>
-      <w:proofErr w:type="spellStart"/>
-      <w:r>
-        <w:t>TensorFlow</w:t>
-      </w:r>
-      <w:proofErr w:type="spellEnd"/>
-      <w:r>
-        <w:t xml:space="preserve">. </w:t>
+        <w:t xml:space="preserve"> is the central unit of data in TensorFlow. </w:t>
       </w:r>
       <w:r>
         <w:t>A tensor consist of a set of primitive values, shaped into an array of any number of dimensions.</w:t>
@@ -100,74 +108,1513 @@
     </w:p>
     <w:p>
       <w:r>
-        <w:t>[</w:t>
-      </w:r>
-      <w:proofErr w:type="gramStart"/>
-      <w:r>
-        <w:t>1.,</w:t>
-      </w:r>
-      <w:proofErr w:type="gramEnd"/>
-      <w:r>
-        <w:t xml:space="preserve"> 2., 3.] </w:t>
-      </w:r>
-      <w:r>
-        <w:tab/>
-      </w:r>
-      <w:r>
-        <w:tab/>
-      </w:r>
-      <w:r>
-        <w:tab/>
-      </w:r>
-      <w:r>
-        <w:tab/>
-        <w:t xml:space="preserve"># </w:t>
-      </w:r>
-      <w:proofErr w:type="gramStart"/>
-      <w:r>
-        <w:t>a</w:t>
-      </w:r>
-      <w:proofErr w:type="gramEnd"/>
-      <w:r>
-        <w:t xml:space="preserve"> rank 1 tensor; this is a vector with shape [3]</w:t>
-      </w:r>
-    </w:p>
-    <w:p>
-      <w:r>
-        <w:t>[[</w:t>
-      </w:r>
-      <w:proofErr w:type="gramStart"/>
-      <w:r>
-        <w:t>1.,</w:t>
-      </w:r>
-      <w:proofErr w:type="gramEnd"/>
-      <w:r>
-        <w:t xml:space="preserve"> 2., 3.], [4., 5., 6.]]</w:t>
-      </w:r>
-      <w:r>
-        <w:tab/>
-      </w:r>
-      <w:r>
-        <w:tab/>
-        <w:t xml:space="preserve"># </w:t>
-      </w:r>
-      <w:proofErr w:type="gramStart"/>
-      <w:r>
-        <w:t>a</w:t>
-      </w:r>
-      <w:proofErr w:type="gramEnd"/>
-      <w:r>
-        <w:t xml:space="preserve"> rank 2 tensor; a matrix with shape [2, 3]</w:t>
-      </w:r>
-    </w:p>
-    <w:p>
-      <w:pPr>
-        <w:rPr>
-          <w:rFonts w:hint="eastAsia"/>
-        </w:rPr>
-      </w:pPr>
+        <w:t xml:space="preserve">[1., 2., 3.] </w:t>
+      </w:r>
+      <w:r>
+        <w:tab/>
+      </w:r>
+      <w:r>
+        <w:tab/>
+      </w:r>
+      <w:r>
+        <w:tab/>
+      </w:r>
+      <w:r>
+        <w:tab/>
+        <w:t># a rank 1 tensor; this is a vector with shape [3]</w:t>
+      </w:r>
+    </w:p>
+    <w:p>
+      <w:r>
+        <w:t>[[1., 2., 3.], [4., 5., 6.]]</w:t>
+      </w:r>
+      <w:r>
+        <w:tab/>
+      </w:r>
+      <w:r>
+        <w:tab/>
+        <w:t># a rank 2 tensor; a matrix with shape [2, 3]</w:t>
+      </w:r>
+    </w:p>
+    <w:p/>
+    <w:p/>
+    <w:p>
+      <w:r>
+        <w:rPr>
+          <w:rFonts w:hint="eastAsia"/>
+          <w:b/>
+          <w:sz w:val="32"/>
+          <w:szCs w:val="32"/>
+        </w:rPr>
+        <w:t>TensorFlow Core tutorial</w:t>
+      </w:r>
+    </w:p>
+    <w:p>
+      <w:r>
+        <w:t>Importing TensorFlow</w:t>
+      </w:r>
+    </w:p>
+    <w:p>
+      <w:r>
+        <w:t>The canonical import statement for TensorFlow is</w:t>
+      </w:r>
+      <w:r>
+        <w:rPr>
+          <w:strike/>
+          <w:color w:val="00B050"/>
+        </w:rPr>
+        <w:t xml:space="preserve"> as follows</w:t>
+      </w:r>
+      <w:r>
+        <w:rPr>
+          <w:strike/>
+          <w:color w:val="00B050"/>
+        </w:rPr>
+        <w:t>(</w:t>
+      </w:r>
+      <w:r>
+        <w:rPr>
+          <w:rFonts w:hint="eastAsia"/>
+          <w:strike/>
+          <w:color w:val="00B050"/>
+        </w:rPr>
+        <w:t>精簡句子</w:t>
+      </w:r>
+      <w:r>
+        <w:rPr>
+          <w:rFonts w:hint="eastAsia"/>
+          <w:strike/>
+          <w:color w:val="00B050"/>
+        </w:rPr>
+        <w:t>)</w:t>
+      </w:r>
+      <w:r>
+        <w:t>:</w:t>
+      </w:r>
+    </w:p>
+    <w:p>
+      <w:r>
+        <w:t>&gt;&gt;&gt; import tensorflow as tf</w:t>
+      </w:r>
+    </w:p>
+    <w:p>
+      <w:pPr>
+        <w:rPr>
+          <w:strike/>
+          <w:color w:val="00B050"/>
+        </w:rPr>
+      </w:pPr>
+      <w:r>
+        <w:t xml:space="preserve">This gives Python access to all of TensorFlow’s classes, methods and symbols. </w:t>
+      </w:r>
+      <w:r>
+        <w:rPr>
+          <w:strike/>
+          <w:color w:val="00B050"/>
+        </w:rPr>
+        <w:t>Most of the documentation assumes you have already done this.</w:t>
+      </w:r>
+      <w:r>
+        <w:rPr>
+          <w:rFonts w:hint="eastAsia"/>
+          <w:strike/>
+          <w:color w:val="00B050"/>
+        </w:rPr>
+        <w:t>(</w:t>
+      </w:r>
+      <w:r>
+        <w:rPr>
+          <w:rFonts w:hint="eastAsia"/>
+          <w:strike/>
+          <w:color w:val="00B050"/>
+        </w:rPr>
+        <w:t>這句話不需要在這個文件中提；且如果還有其他系列教學，還是要保留</w:t>
+      </w:r>
+      <w:r>
+        <w:rPr>
+          <w:rFonts w:hint="eastAsia"/>
+          <w:strike/>
+          <w:color w:val="00B050"/>
+        </w:rPr>
+        <w:t xml:space="preserve"> </w:t>
+      </w:r>
+      <w:r>
+        <w:rPr>
+          <w:strike/>
+          <w:color w:val="00B050"/>
+        </w:rPr>
+        <w:t xml:space="preserve">“import tensorflow as tf” </w:t>
+      </w:r>
+      <w:r>
+        <w:rPr>
+          <w:rFonts w:hint="eastAsia"/>
+          <w:strike/>
+          <w:color w:val="00B050"/>
+        </w:rPr>
+        <w:t>這句</w:t>
+      </w:r>
+      <w:r>
+        <w:rPr>
+          <w:rFonts w:hint="eastAsia"/>
+          <w:strike/>
+          <w:color w:val="00B050"/>
+        </w:rPr>
+        <w:t>)</w:t>
+      </w:r>
+    </w:p>
+    <w:p/>
+    <w:p>
+      <w:r>
+        <w:rPr>
+          <w:rFonts w:hint="eastAsia"/>
+        </w:rPr>
+        <w:t>The Computational Graph</w:t>
+      </w:r>
+    </w:p>
+    <w:p>
+      <w:r>
+        <w:rPr>
+          <w:strike/>
+          <w:color w:val="00B050"/>
+        </w:rPr>
+        <w:t>You might think of</w:t>
+      </w:r>
+      <w:r>
+        <w:rPr>
+          <w:rFonts w:hint="eastAsia"/>
+          <w:strike/>
+          <w:color w:val="00B050"/>
+        </w:rPr>
+        <w:t>(</w:t>
+      </w:r>
+      <w:r>
+        <w:rPr>
+          <w:rFonts w:hint="eastAsia"/>
+          <w:strike/>
+          <w:color w:val="00B050"/>
+        </w:rPr>
+        <w:t>用肯定的敘述句直接表達意思</w:t>
+      </w:r>
+      <w:r>
+        <w:rPr>
+          <w:rFonts w:hint="eastAsia"/>
+          <w:strike/>
+          <w:color w:val="00B050"/>
+        </w:rPr>
+        <w:t>)</w:t>
+      </w:r>
+      <w:r>
+        <w:t xml:space="preserve"> TensorFlow Core programs as consisting of two discrete sections:</w:t>
+      </w:r>
+    </w:p>
+    <w:p>
+      <w:pPr>
+        <w:pStyle w:val="a3"/>
+        <w:numPr>
+          <w:ilvl w:val="0"/>
+          <w:numId w:val="1"/>
+        </w:numPr>
+        <w:ind w:leftChars="0"/>
+      </w:pPr>
+      <w:r>
+        <w:rPr>
+          <w:rFonts w:hint="eastAsia"/>
+        </w:rPr>
+        <w:t>Building the computational graph.</w:t>
+      </w:r>
+    </w:p>
+    <w:p>
+      <w:pPr>
+        <w:pStyle w:val="a3"/>
+        <w:numPr>
+          <w:ilvl w:val="0"/>
+          <w:numId w:val="1"/>
+        </w:numPr>
+        <w:ind w:leftChars="0"/>
+      </w:pPr>
+      <w:r>
+        <w:t>Running the computational graph.</w:t>
+      </w:r>
+    </w:p>
+    <w:p>
+      <w:pPr>
+        <w:ind w:firstLine="360"/>
+      </w:pPr>
+      <w:r>
+        <w:rPr>
+          <w:rFonts w:hint="eastAsia"/>
+        </w:rPr>
+        <w:t>A</w:t>
+      </w:r>
+      <w:r>
+        <w:t xml:space="preserve"> </w:t>
+      </w:r>
+      <w:r>
+        <w:rPr>
+          <w:b/>
+        </w:rPr>
+        <w:t>computational graph</w:t>
+      </w:r>
+      <w:r>
+        <w:t xml:space="preserve"> is a series of TensorFlow operations, arranged into a graph of nodes. </w:t>
+      </w:r>
+      <w:r>
+        <w:rPr>
+          <w:strike/>
+          <w:color w:val="00B050"/>
+        </w:rPr>
+        <w:t>Let’s build a simple</w:t>
+      </w:r>
+      <w:r>
+        <w:t xml:space="preserve"> A computational graph, each node takes zero or more tensors as inputs and produces a tensor as an output. </w:t>
+      </w:r>
+      <w:r>
+        <w:rPr>
+          <w:color w:val="00B050"/>
+        </w:rPr>
+        <w:t>=&gt;</w:t>
+      </w:r>
+      <w:r>
+        <w:rPr>
+          <w:rFonts w:hint="eastAsia"/>
+          <w:color w:val="00B050"/>
+        </w:rPr>
+        <w:t>斷行</w:t>
+      </w:r>
+      <w:r>
+        <w:rPr>
+          <w:rFonts w:hint="eastAsia"/>
+          <w:color w:val="00B050"/>
+        </w:rPr>
+        <w:t xml:space="preserve"> (</w:t>
+      </w:r>
+      <w:r>
+        <w:rPr>
+          <w:rFonts w:hint="eastAsia"/>
+          <w:color w:val="00B050"/>
+        </w:rPr>
+        <w:t>我認為下一段應該要是全新的開始</w:t>
+      </w:r>
+      <w:r>
+        <w:rPr>
+          <w:rFonts w:hint="eastAsia"/>
+          <w:color w:val="00B050"/>
+        </w:rPr>
+        <w:t>，在講另一件事情了</w:t>
+      </w:r>
+      <w:r>
+        <w:rPr>
+          <w:rFonts w:hint="eastAsia"/>
+          <w:color w:val="00B050"/>
+        </w:rPr>
+        <w:t xml:space="preserve"> =&gt; constant </w:t>
+      </w:r>
+      <w:r>
+        <w:rPr>
+          <w:rFonts w:hint="eastAsia"/>
+          <w:color w:val="00B050"/>
+        </w:rPr>
+        <w:t>)</w:t>
+      </w:r>
+    </w:p>
+    <w:p>
+      <w:pPr>
+        <w:ind w:firstLine="480"/>
+      </w:pPr>
+      <w:r>
+        <w:t xml:space="preserve">One type of node is a constant. Like all TensorFlow constants, it takes no inputs, and it outputs a value it stores internally. We can create two floating point Tensors </w:t>
+      </w:r>
+      <w:r>
+        <w:rPr>
+          <w:i/>
+        </w:rPr>
+        <w:t>node1</w:t>
+      </w:r>
+      <w:r>
+        <w:t xml:space="preserve"> and </w:t>
+      </w:r>
+      <w:r>
+        <w:rPr>
+          <w:i/>
+        </w:rPr>
+        <w:t>node2</w:t>
+      </w:r>
+      <w:r>
+        <w:t xml:space="preserve"> as follows:</w:t>
+      </w:r>
+    </w:p>
+    <w:p>
+      <w:r>
+        <w:rPr>
+          <w:rFonts w:hint="eastAsia"/>
+        </w:rPr>
+        <w:t>&gt;&gt;&gt; node1 = tf.constant(3.0, tf.float32)</w:t>
+      </w:r>
+    </w:p>
+    <w:p>
+      <w:r>
+        <w:t>&gt;&gt;&gt; node2 = tf.constant(4.0)</w:t>
+      </w:r>
+      <w:r>
+        <w:tab/>
+      </w:r>
+      <w:r>
+        <w:tab/>
+      </w:r>
+      <w:r>
+        <w:tab/>
+      </w:r>
+      <w:r>
+        <w:tab/>
+        <w:t># also tf.float32 implicitly</w:t>
+      </w:r>
+    </w:p>
+    <w:p>
+      <w:r>
+        <w:t>&gt;&gt;&gt; print(node1, node2)</w:t>
+      </w:r>
+    </w:p>
+    <w:p>
+      <w:r>
+        <w:lastRenderedPageBreak/>
+        <w:t>The print statement produces</w:t>
+      </w:r>
+    </w:p>
+    <w:p>
+      <w:pPr>
+        <w:rPr>
+          <w:highlight w:val="lightGray"/>
+        </w:rPr>
+      </w:pPr>
+      <w:r>
+        <w:rPr>
+          <w:highlight w:val="lightGray"/>
+        </w:rPr>
+        <w:t>Tensor(“Const:0”, shape=( ), dtype=float32)</w:t>
+      </w:r>
+      <w:r>
+        <w:t xml:space="preserve">  </w:t>
+      </w:r>
+    </w:p>
+    <w:p>
+      <w:r>
+        <w:rPr>
+          <w:highlight w:val="lightGray"/>
+        </w:rPr>
+        <w:t>Tensor(“Const_1:0”, shape=( ), dtype=float32)</w:t>
+      </w:r>
+    </w:p>
+    <w:p>
+      <w:pPr>
+        <w:ind w:firstLine="480"/>
+      </w:pPr>
+      <w:r>
+        <w:rPr>
+          <w:strike/>
+          <w:color w:val="00B050"/>
+        </w:rPr>
+        <w:t xml:space="preserve">Notice that </w:t>
+      </w:r>
+      <w:r>
+        <w:rPr>
+          <w:rFonts w:hint="eastAsia"/>
+        </w:rPr>
+        <w:t>Printing the nodes does not output values 3.0 and 4.0 as</w:t>
+      </w:r>
+      <w:r>
+        <w:t xml:space="preserve"> </w:t>
+      </w:r>
+      <w:r>
+        <w:rPr>
+          <w:strike/>
+          <w:color w:val="00B050"/>
+        </w:rPr>
+        <w:t>you m</w:t>
+      </w:r>
+      <w:r>
+        <w:rPr>
+          <w:strike/>
+          <w:color w:val="00B050"/>
+        </w:rPr>
+        <w:t>ight</w:t>
+      </w:r>
+      <w:r>
+        <w:rPr>
+          <w:rFonts w:hint="eastAsia"/>
+          <w:strike/>
+          <w:color w:val="00B050"/>
+        </w:rPr>
+        <w:t xml:space="preserve"> </w:t>
+      </w:r>
+      <w:r>
+        <w:rPr>
+          <w:rFonts w:hint="eastAsia"/>
+        </w:rPr>
+        <w:t xml:space="preserve">expect. Instead, </w:t>
+      </w:r>
+      <w:r>
+        <w:t xml:space="preserve">when evaluated, the nodes would produce 3.0 and 4.0 respectively. To actually evaluate the nodes, we must run the computational graph within a </w:t>
+      </w:r>
+      <w:r>
+        <w:rPr>
+          <w:b/>
+        </w:rPr>
+        <w:t>session</w:t>
+      </w:r>
+      <w:r>
+        <w:t>. A session encapsulates the control and state of the TensorFlow runtime.</w:t>
+      </w:r>
+    </w:p>
+    <w:p>
+      <w:pPr>
+        <w:ind w:firstLine="480"/>
+      </w:pPr>
+      <w:r>
+        <w:rPr>
+          <w:rFonts w:hint="eastAsia"/>
+        </w:rPr>
+        <w:t>The following</w:t>
+      </w:r>
+      <w:r>
+        <w:t xml:space="preserve"> code creates a </w:t>
+      </w:r>
+      <w:r>
+        <w:rPr>
+          <w:i/>
+        </w:rPr>
+        <w:t>Session</w:t>
+      </w:r>
+      <w:r>
+        <w:t xml:space="preserve"> object and then invokes its </w:t>
+      </w:r>
+      <w:r>
+        <w:rPr>
+          <w:b/>
+        </w:rPr>
+        <w:t>run</w:t>
+      </w:r>
+      <w:r>
+        <w:t xml:space="preserve"> method to </w:t>
+      </w:r>
+      <w:r>
+        <w:t>run</w:t>
+      </w:r>
+      <w:r>
+        <w:t xml:space="preserve"> enough of the computational graph to evaluate </w:t>
+      </w:r>
+      <w:r>
+        <w:rPr>
+          <w:i/>
+        </w:rPr>
+        <w:t>node1</w:t>
+      </w:r>
+      <w:r>
+        <w:t xml:space="preserve"> and </w:t>
+      </w:r>
+      <w:r>
+        <w:rPr>
+          <w:i/>
+        </w:rPr>
+        <w:t>node2</w:t>
+      </w:r>
+      <w:r>
+        <w:t>. By running the computational graph in a session as follows:</w:t>
+      </w:r>
+    </w:p>
+    <w:p>
+      <w:r>
+        <w:t>&gt;&gt;&gt; sess = tf.</w:t>
+      </w:r>
+      <w:r>
+        <w:rPr>
+          <w:rFonts w:hint="eastAsia"/>
+        </w:rPr>
+        <w:t>S</w:t>
+      </w:r>
+      <w:r>
+        <w:t>ession( )</w:t>
+      </w:r>
+    </w:p>
+    <w:p>
+      <w:r>
+        <w:t>&gt;&gt;&gt; print(sess.run([node1, node2]))</w:t>
+      </w:r>
+    </w:p>
+    <w:p>
+      <w:r>
+        <w:t>We see the expected values of 3.0 and 4.0:</w:t>
+      </w:r>
+    </w:p>
+    <w:p>
+      <w:r>
+        <w:rPr>
+          <w:highlight w:val="lightGray"/>
+        </w:rPr>
+        <w:t>[3.0, 4.0]</w:t>
+      </w:r>
+    </w:p>
+    <w:p>
+      <w:r>
+        <w:tab/>
+        <w:t xml:space="preserve">We can build more </w:t>
+      </w:r>
+      <w:r>
+        <w:rPr>
+          <w:strike/>
+          <w:color w:val="00B050"/>
+        </w:rPr>
+        <w:t>complicated</w:t>
+      </w:r>
+      <w:r>
+        <w:rPr>
+          <w:strike/>
+          <w:color w:val="00B050"/>
+        </w:rPr>
+        <w:t>(</w:t>
+      </w:r>
+      <w:r>
+        <w:rPr>
+          <w:rFonts w:hint="eastAsia"/>
+          <w:strike/>
+          <w:color w:val="00B050"/>
+        </w:rPr>
+        <w:t>不必要的形容詞</w:t>
+      </w:r>
+      <w:r>
+        <w:rPr>
+          <w:rFonts w:hint="eastAsia"/>
+          <w:strike/>
+          <w:color w:val="00B050"/>
+        </w:rPr>
+        <w:t>)</w:t>
+      </w:r>
+      <w:r>
+        <w:t xml:space="preserve"> computations by combining Tensor nodes with opeartions (Operations are also nodes.). For example, we can add </w:t>
+      </w:r>
+      <w:r>
+        <w:rPr>
+          <w:strike/>
+          <w:color w:val="00B050"/>
+        </w:rPr>
+        <w:t>our</w:t>
+      </w:r>
+      <w:r>
+        <w:t xml:space="preserve"> two constant nodes and produce a new graph as follows:</w:t>
+      </w:r>
+    </w:p>
+    <w:p>
+      <w:r>
+        <w:t>&gt;&gt;&gt; node3 = tf.add(node1, node2)</w:t>
+      </w:r>
+    </w:p>
+    <w:p>
+      <w:r>
+        <w:t>&gt;&gt;&gt; print(“node3: “, node3)</w:t>
+      </w:r>
+    </w:p>
+    <w:p>
+      <w:r>
+        <w:t>&gt;&gt;&gt; print(“sess.run(node3): “, sess.run(node3))</w:t>
+      </w:r>
+    </w:p>
+    <w:p>
+      <w:r>
+        <w:t xml:space="preserve">The </w:t>
+      </w:r>
+      <w:r>
+        <w:rPr>
+          <w:strike/>
+          <w:color w:val="00B050"/>
+        </w:rPr>
+        <w:t>last two</w:t>
+      </w:r>
+      <w:r>
+        <w:rPr>
+          <w:strike/>
+          <w:color w:val="00B050"/>
+        </w:rPr>
+        <w:t>(</w:t>
+      </w:r>
+      <w:r>
+        <w:rPr>
+          <w:rFonts w:hint="eastAsia"/>
+          <w:strike/>
+          <w:color w:val="00B050"/>
+        </w:rPr>
+        <w:t>不必要的形容詞</w:t>
+      </w:r>
+      <w:r>
+        <w:rPr>
+          <w:rFonts w:hint="eastAsia"/>
+          <w:strike/>
+          <w:color w:val="00B050"/>
+        </w:rPr>
+        <w:t>)</w:t>
+      </w:r>
+      <w:r>
+        <w:t xml:space="preserve"> print statements produce</w:t>
+      </w:r>
+    </w:p>
+    <w:p>
+      <w:pPr>
+        <w:rPr>
+          <w:highlight w:val="lightGray"/>
+        </w:rPr>
+      </w:pPr>
+      <w:r>
+        <w:rPr>
+          <w:highlight w:val="lightGray"/>
+        </w:rPr>
+        <w:t>n</w:t>
+      </w:r>
+      <w:r>
+        <w:rPr>
+          <w:rFonts w:hint="eastAsia"/>
+          <w:highlight w:val="lightGray"/>
+        </w:rPr>
+        <w:t>ode3</w:t>
+      </w:r>
+      <w:r>
+        <w:rPr>
+          <w:highlight w:val="lightGray"/>
+        </w:rPr>
+        <w:t>: Tensor(“Add_2:0”, shape=( ), dtype=float32)</w:t>
+      </w:r>
+    </w:p>
+    <w:p>
+      <w:pPr>
+        <w:rPr>
+          <w:highlight w:val="lightGray"/>
+        </w:rPr>
+      </w:pPr>
+      <w:r>
+        <w:rPr>
+          <w:highlight w:val="lightGray"/>
+        </w:rPr>
+        <w:t>s</w:t>
+      </w:r>
+      <w:r>
+        <w:rPr>
+          <w:highlight w:val="lightGray"/>
+        </w:rPr>
+        <w:t>ess.run(node3): 7.0</w:t>
+      </w:r>
+    </w:p>
+    <w:p/>
+    <w:p>
+      <w:r>
+        <w:tab/>
+        <w:t>TensorFlow provides a utility called TensorBoard</w:t>
+      </w:r>
+      <w:r>
+        <w:rPr>
+          <w:color w:val="00B050"/>
+        </w:rPr>
+        <w:t>,</w:t>
+      </w:r>
+      <w:r>
+        <w:t xml:space="preserve"> that can display a picture of the computational graph. Here is a screenshot showing how TensorBoard visualizes the graph:</w:t>
+      </w:r>
+    </w:p>
+    <w:p>
+      <w:pPr>
+        <w:jc w:val="center"/>
+      </w:pPr>
+      <w:r>
+        <w:rPr>
+          <w:noProof/>
+        </w:rPr>
+        <w:drawing>
+          <wp:inline distT="0" distB="0" distL="0" distR="0">
+            <wp:extent cx="1790700" cy="866775"/>
+            <wp:effectExtent l="0" t="0" r="0" b="9525"/>
+            <wp:docPr id="1" name="圖片 1" descr="getting_started_add"/>
+            <wp:cNvGraphicFramePr>
+              <a:graphicFrameLocks xmlns:a="http://schemas.openxmlformats.org/drawingml/2006/main" noChangeAspect="1"/>
+            </wp:cNvGraphicFramePr>
+            <a:graphic xmlns:a="http://schemas.openxmlformats.org/drawingml/2006/main">
+              <a:graphicData uri="http://schemas.openxmlformats.org/drawingml/2006/picture">
+                <pic:pic xmlns:pic="http://schemas.openxmlformats.org/drawingml/2006/picture">
+                  <pic:nvPicPr>
+                    <pic:cNvPr id="0" name="Picture 1" descr="getting_started_add"/>
+                    <pic:cNvPicPr>
+                      <a:picLocks noChangeAspect="1" noChangeArrowheads="1"/>
+                    </pic:cNvPicPr>
+                  </pic:nvPicPr>
+                  <pic:blipFill>
+                    <a:blip r:embed="rId5">
+                      <a:extLst>
+                        <a:ext uri="{28A0092B-C50C-407E-A947-70E740481C1C}">
+                          <a14:useLocalDpi xmlns:a14="http://schemas.microsoft.com/office/drawing/2010/main" val="0"/>
+                        </a:ext>
+                      </a:extLst>
+                    </a:blip>
+                    <a:srcRect/>
+                    <a:stretch>
+                      <a:fillRect/>
+                    </a:stretch>
+                  </pic:blipFill>
+                  <pic:spPr bwMode="auto">
+                    <a:xfrm>
+                      <a:off x="0" y="0"/>
+                      <a:ext cx="1790700" cy="866775"/>
+                    </a:xfrm>
+                    <a:prstGeom prst="rect">
+                      <a:avLst/>
+                    </a:prstGeom>
+                    <a:noFill/>
+                    <a:ln>
+                      <a:noFill/>
+                    </a:ln>
+                  </pic:spPr>
+                </pic:pic>
+              </a:graphicData>
+            </a:graphic>
+          </wp:inline>
+        </w:drawing>
+      </w:r>
+    </w:p>
+    <w:p>
+      <w:pPr>
+        <w:jc w:val="center"/>
+      </w:pPr>
+      <w:r>
+        <w:t xml:space="preserve">Fig 1. </w:t>
+      </w:r>
+      <w:r>
+        <w:t>Two constant nodes combined to a new node.</w:t>
+      </w:r>
+    </w:p>
+    <w:p>
+      <w:r>
+        <w:t>Fig 1. shows</w:t>
+      </w:r>
+      <w:r>
+        <w:rPr>
+          <w:rFonts w:hint="eastAsia"/>
+        </w:rPr>
+        <w:t xml:space="preserve"> producing</w:t>
+      </w:r>
+      <w:r>
+        <w:t xml:space="preserve"> </w:t>
+      </w:r>
+      <w:r>
+        <w:rPr>
+          <w:rFonts w:hint="eastAsia"/>
+        </w:rPr>
+        <w:t xml:space="preserve">a constant result. </w:t>
+      </w:r>
+    </w:p>
+    <w:p>
+      <w:r>
+        <w:rPr>
+          <w:rFonts w:hint="eastAsia"/>
+        </w:rPr>
+        <w:t xml:space="preserve">A graph can be parameterized to accept external inputs, known as placeholders. </w:t>
+      </w:r>
+      <w:r>
+        <w:t>A placeholder is a promise to provide a value later.</w:t>
+      </w:r>
+    </w:p>
+    <w:p>
+      <w:r>
+        <w:t>&gt;&gt;&gt; a = tf.placeholder(tf.float32)</w:t>
+      </w:r>
+    </w:p>
+    <w:p>
+      <w:r>
+        <w:t>&gt;&gt;&gt; b = tf.placeholder(tf.float32)</w:t>
+      </w:r>
+    </w:p>
+    <w:p>
+      <w:r>
+        <w:t>&gt;&gt;&gt; adder_node = a + b</w:t>
+      </w:r>
+      <w:r>
+        <w:tab/>
+      </w:r>
+      <w:r>
+        <w:tab/>
+      </w:r>
+      <w:r>
+        <w:tab/>
+        <w:t># + provides a shortcut for tf.add(a, b)</w:t>
+      </w:r>
+    </w:p>
+    <w:p>
+      <w:pPr>
+        <w:rPr>
+          <w:strike/>
+          <w:color w:val="00B050"/>
+        </w:rPr>
+      </w:pPr>
+      <w:r>
+        <w:rPr>
+          <w:rFonts w:hint="eastAsia"/>
+          <w:strike/>
+          <w:color w:val="00B050"/>
+        </w:rPr>
+        <w:lastRenderedPageBreak/>
+        <w:t>The preceding three lines are a bit like a function or a lambda in which we define two input paramenters (a and b) and then an operation on them.</w:t>
+      </w:r>
+      <w:r>
+        <w:rPr>
+          <w:rFonts w:hint="eastAsia"/>
+          <w:strike/>
+          <w:color w:val="00B050"/>
+        </w:rPr>
+        <w:t>(</w:t>
+      </w:r>
+      <w:r>
+        <w:rPr>
+          <w:rFonts w:hint="eastAsia"/>
+          <w:strike/>
+          <w:color w:val="00B050"/>
+        </w:rPr>
+        <w:t>看不懂他用什麼比喻，會讓人混淆</w:t>
+      </w:r>
+      <w:r>
+        <w:rPr>
+          <w:rFonts w:hint="eastAsia"/>
+          <w:strike/>
+          <w:color w:val="00B050"/>
+        </w:rPr>
+        <w:t>)</w:t>
+      </w:r>
+      <w:r>
+        <w:rPr>
+          <w:rFonts w:hint="eastAsia"/>
+        </w:rPr>
+        <w:t xml:space="preserve"> We can evaluate this graph with multiple inputs by using the feed_dict parameter to specify Tensors that provide concrete values to these placeholders</w:t>
+      </w:r>
+      <w:r>
+        <w:t>:</w:t>
+      </w:r>
+      <w:r>
+        <w:t xml:space="preserve"> (</w:t>
+      </w:r>
+      <w:r>
+        <w:rPr>
+          <w:rFonts w:hint="eastAsia"/>
+        </w:rPr>
+        <w:t>這一段目前看不太懂</w:t>
+      </w:r>
+      <w:r>
+        <w:rPr>
+          <w:rFonts w:hint="eastAsia"/>
+        </w:rPr>
+        <w:t xml:space="preserve"> : </w:t>
+      </w:r>
+      <w:r>
+        <w:t>feed_dict &amp; concrete values</w:t>
+      </w:r>
+      <w:r>
+        <w:rPr>
+          <w:rFonts w:hint="eastAsia"/>
+        </w:rPr>
+        <w:t>)</w:t>
+      </w:r>
+    </w:p>
+    <w:p>
+      <w:pPr>
+        <w:rPr>
+          <w:rFonts w:hint="eastAsia"/>
+        </w:rPr>
+      </w:pPr>
+      <w:r>
+        <w:rPr>
+          <w:rFonts w:hint="eastAsia"/>
+        </w:rPr>
+        <w:t>&gt;&gt;&gt; print(sess.run(adder_node, {a: 3, b: 4.5}))</w:t>
+      </w:r>
+    </w:p>
+    <w:p>
+      <w:r>
+        <w:t>&gt;&gt;&gt; print(sess.run(adder_node, {a: [1,3], b: [2,4]}))</w:t>
+      </w:r>
+    </w:p>
+    <w:p>
+      <w:r>
+        <w:t>R</w:t>
+      </w:r>
+      <w:r>
+        <w:rPr>
+          <w:rFonts w:hint="eastAsia"/>
+        </w:rPr>
+        <w:t xml:space="preserve">esulting </w:t>
+      </w:r>
+      <w:r>
+        <w:t>in the output</w:t>
+      </w:r>
+    </w:p>
+    <w:p>
+      <w:pPr>
+        <w:rPr>
+          <w:highlight w:val="lightGray"/>
+        </w:rPr>
+      </w:pPr>
+      <w:r>
+        <w:rPr>
+          <w:highlight w:val="lightGray"/>
+        </w:rPr>
+        <w:t>7.5</w:t>
+      </w:r>
+    </w:p>
+    <w:p>
+      <w:pPr>
+        <w:rPr>
+          <w:highlight w:val="lightGray"/>
+        </w:rPr>
+      </w:pPr>
+      <w:r>
+        <w:rPr>
+          <w:highlight w:val="lightGray"/>
+        </w:rPr>
+        <w:t>[ 3.  7. ]</w:t>
+      </w:r>
+    </w:p>
+    <w:p>
+      <w:pPr>
+        <w:rPr>
+          <w:rFonts w:hint="eastAsia"/>
+        </w:rPr>
+      </w:pPr>
+      <w:r>
+        <w:rPr>
+          <w:rFonts w:hint="eastAsia"/>
+        </w:rPr>
+        <w:t>In TensorBoard, the graph looks like this:</w:t>
+      </w:r>
+    </w:p>
+    <w:p>
+      <w:pPr>
+        <w:jc w:val="center"/>
+      </w:pPr>
+      <w:r>
+        <w:rPr>
+          <w:noProof/>
+        </w:rPr>
+        <w:drawing>
+          <wp:inline distT="0" distB="0" distL="0" distR="0">
+            <wp:extent cx="2022366" cy="1722755"/>
+            <wp:effectExtent l="0" t="0" r="0" b="0"/>
+            <wp:docPr id="2" name="圖片 2" descr="C:\Users\bridgewell\AppData\Local\Microsoft\Windows\INetCache\Content.Word\getting_started_adder.png"/>
+            <wp:cNvGraphicFramePr>
+              <a:graphicFrameLocks xmlns:a="http://schemas.openxmlformats.org/drawingml/2006/main" noChangeAspect="1"/>
+            </wp:cNvGraphicFramePr>
+            <a:graphic xmlns:a="http://schemas.openxmlformats.org/drawingml/2006/main">
+              <a:graphicData uri="http://schemas.openxmlformats.org/drawingml/2006/picture">
+                <pic:pic xmlns:pic="http://schemas.openxmlformats.org/drawingml/2006/picture">
+                  <pic:nvPicPr>
+                    <pic:cNvPr id="0" name="Picture 5" descr="C:\Users\bridgewell\AppData\Local\Microsoft\Windows\INetCache\Content.Word\getting_started_adder.png"/>
+                    <pic:cNvPicPr>
+                      <a:picLocks noChangeAspect="1" noChangeArrowheads="1"/>
+                    </pic:cNvPicPr>
+                  </pic:nvPicPr>
+                  <pic:blipFill>
+                    <a:blip r:embed="rId6">
+                      <a:extLst>
+                        <a:ext uri="{28A0092B-C50C-407E-A947-70E740481C1C}">
+                          <a14:useLocalDpi xmlns:a14="http://schemas.microsoft.com/office/drawing/2010/main" val="0"/>
+                        </a:ext>
+                      </a:extLst>
+                    </a:blip>
+                    <a:srcRect/>
+                    <a:stretch>
+                      <a:fillRect/>
+                    </a:stretch>
+                  </pic:blipFill>
+                  <pic:spPr bwMode="auto">
+                    <a:xfrm>
+                      <a:off x="0" y="0"/>
+                      <a:ext cx="2037424" cy="1735582"/>
+                    </a:xfrm>
+                    <a:prstGeom prst="rect">
+                      <a:avLst/>
+                    </a:prstGeom>
+                    <a:noFill/>
+                    <a:ln>
+                      <a:noFill/>
+                    </a:ln>
+                  </pic:spPr>
+                </pic:pic>
+              </a:graphicData>
+            </a:graphic>
+          </wp:inline>
+        </w:drawing>
+      </w:r>
+    </w:p>
+    <w:p>
+      <w:pPr>
+        <w:jc w:val="center"/>
+      </w:pPr>
+      <w:r>
+        <w:rPr>
+          <w:rFonts w:hint="eastAsia"/>
+        </w:rPr>
+        <w:t xml:space="preserve">Fig 2. Two nodes are combined </w:t>
+      </w:r>
+      <w:r>
+        <w:t>to a new node using “adder_node”</w:t>
+      </w:r>
+    </w:p>
+    <w:p/>
+    <w:p>
+      <w:pPr>
+        <w:rPr>
+          <w:rFonts w:hint="eastAsia"/>
+        </w:rPr>
+      </w:pPr>
+      <w:r>
+        <w:tab/>
+      </w:r>
+      <w:r>
+        <w:rPr>
+          <w:rFonts w:hint="eastAsia"/>
+        </w:rPr>
+        <w:t>We can make the computational graph more complex by adding</w:t>
+      </w:r>
+      <w:r>
+        <w:rPr>
+          <w:rFonts w:hint="eastAsia"/>
+        </w:rPr>
+        <w:t xml:space="preserve"> another operation. For example,</w:t>
+      </w:r>
+    </w:p>
+    <w:p>
+      <w:pPr>
+        <w:rPr>
+          <w:rFonts w:hint="eastAsia"/>
+        </w:rPr>
+      </w:pPr>
+      <w:r>
+        <w:rPr>
+          <w:color w:val="00B050"/>
+        </w:rPr>
+        <w:t>&gt;&gt;&gt; adder_node = a + b</w:t>
+      </w:r>
+      <w:r>
+        <w:rPr>
+          <w:color w:val="00B050"/>
+        </w:rPr>
+        <w:t xml:space="preserve"> (</w:t>
+      </w:r>
+      <w:r>
+        <w:rPr>
+          <w:rFonts w:hint="eastAsia"/>
+          <w:color w:val="00B050"/>
+        </w:rPr>
+        <w:t>這裡官方文件</w:t>
+      </w:r>
+      <w:r>
+        <w:rPr>
+          <w:rFonts w:hint="eastAsia"/>
+          <w:color w:val="00B050"/>
+        </w:rPr>
+        <w:t>省略</w:t>
+      </w:r>
+      <w:r>
+        <w:rPr>
+          <w:rFonts w:hint="eastAsia"/>
+          <w:color w:val="00B050"/>
+        </w:rPr>
+        <w:t>沒有寫，我覺得要補上，因為要回頭找，或是以為這裡跟前面沒有關聯</w:t>
+      </w:r>
+      <w:r>
+        <w:rPr>
+          <w:rFonts w:hint="eastAsia"/>
+          <w:color w:val="00B050"/>
+        </w:rPr>
+        <w:t>)</w:t>
+      </w:r>
+    </w:p>
+    <w:p>
+      <w:r>
+        <w:t>&gt;&gt;&gt; add_and_triple = adder_node * 3</w:t>
+      </w:r>
+    </w:p>
+    <w:p>
+      <w:r>
+        <w:t>&gt;&gt;&gt; print(sess.run(add_and_triple, {a: 3, b: 4.5}))</w:t>
+      </w:r>
+    </w:p>
+    <w:p>
+      <w:r>
+        <w:t>Produces the output</w:t>
+      </w:r>
+    </w:p>
+    <w:p>
+      <w:pPr>
+        <w:rPr>
+          <w:highlight w:val="lightGray"/>
+        </w:rPr>
+      </w:pPr>
+      <w:r>
+        <w:rPr>
+          <w:highlight w:val="lightGray"/>
+        </w:rPr>
+        <w:t>22.5</w:t>
+      </w:r>
+    </w:p>
+    <w:p>
+      <w:pPr>
+        <w:rPr>
+          <w:rFonts w:hint="eastAsia"/>
+        </w:rPr>
+      </w:pPr>
+      <w:r>
+        <w:rPr>
+          <w:rFonts w:hint="eastAsia"/>
+        </w:rPr>
+        <w:t>The preceding computational graph would look as follows in TensorBoard:</w:t>
+      </w:r>
+    </w:p>
+    <w:p>
+      <w:pPr>
+        <w:jc w:val="center"/>
+      </w:pPr>
+      <w:r>
+        <w:lastRenderedPageBreak/>
+        <w:pict>
+          <v:shapetype id="_x0000_t75" coordsize="21600,21600" o:spt="75" o:preferrelative="t" path="m@4@5l@4@11@9@11@9@5xe" filled="f" stroked="f">
+            <v:stroke joinstyle="miter"/>
+            <v:formulas>
+              <v:f eqn="if lineDrawn pixelLineWidth 0"/>
+              <v:f eqn="sum @0 1 0"/>
+              <v:f eqn="sum 0 0 @1"/>
+              <v:f eqn="prod @2 1 2"/>
+              <v:f eqn="prod @3 21600 pixelWidth"/>
+              <v:f eqn="prod @3 21600 pixelHeight"/>
+              <v:f eqn="sum @0 0 1"/>
+              <v:f eqn="prod @6 1 2"/>
+              <v:f eqn="prod @7 21600 pixelWidth"/>
+              <v:f eqn="sum @8 21600 0"/>
+              <v:f eqn="prod @7 21600 pixelHeight"/>
+              <v:f eqn="sum @10 21600 0"/>
+            </v:formulas>
+            <v:path o:extrusionok="f" gradientshapeok="t" o:connecttype="rect"/>
+            <o:lock v:ext="edit" aspectratio="t"/>
+          </v:shapetype>
+          <v:shape id="_x0000_i1025" type="#_x0000_t75" style="width:156pt;height:188.25pt">
+            <v:imagedata r:id="rId7" o:title="getting_started_triple"/>
+          </v:shape>
+        </w:pict>
+      </w:r>
+    </w:p>
+    <w:p>
+      <w:r>
+        <w:rPr>
+          <w:rFonts w:hint="eastAsia"/>
+        </w:rPr>
+        <w:t xml:space="preserve">Fig 3. </w:t>
+      </w:r>
+      <w:r>
+        <w:t>Two nodes are combined to a new node, then opearte to another new node.</w:t>
+      </w:r>
+    </w:p>
+    <w:p>
+      <w:r>
+        <w:rPr>
+          <w:rFonts w:hint="eastAsia"/>
+          <w:color w:val="00B050"/>
+        </w:rPr>
+        <w:t>哪裡冒出來的</w:t>
+      </w:r>
+      <w:r>
+        <w:rPr>
+          <w:rFonts w:hint="eastAsia"/>
+          <w:color w:val="00B050"/>
+        </w:rPr>
+        <w:t xml:space="preserve"> y...?</w:t>
+      </w:r>
+    </w:p>
+    <w:p>
+      <w:pPr>
+        <w:rPr>
+          <w:rFonts w:hint="eastAsia"/>
+        </w:rPr>
+      </w:pPr>
+    </w:p>
+    <w:p>
+      <w:r>
+        <w:tab/>
+      </w:r>
+      <w:r>
+        <w:rPr>
+          <w:strike/>
+          <w:color w:val="00B050"/>
+        </w:rPr>
+        <w:t>In machine learning we will typically want a model that can take arbitrary inputs</w:t>
+      </w:r>
+      <w:r>
+        <w:rPr>
+          <w:strike/>
+          <w:color w:val="00B050"/>
+        </w:rPr>
+        <w:t>(</w:t>
+      </w:r>
+      <w:r>
+        <w:rPr>
+          <w:rFonts w:hint="eastAsia"/>
+          <w:strike/>
+          <w:color w:val="00B050"/>
+        </w:rPr>
+        <w:t>把重點</w:t>
+      </w:r>
+      <w:r>
+        <w:rPr>
+          <w:strike/>
+          <w:color w:val="00B050"/>
+        </w:rPr>
+        <w:t>”arbitrary inputs”</w:t>
+      </w:r>
+      <w:r>
+        <w:rPr>
+          <w:rFonts w:hint="eastAsia"/>
+          <w:strike/>
+          <w:color w:val="00B050"/>
+        </w:rPr>
+        <w:t>提前</w:t>
+      </w:r>
+      <w:r>
+        <w:rPr>
+          <w:rFonts w:hint="eastAsia"/>
+          <w:strike/>
+          <w:color w:val="00B050"/>
+        </w:rPr>
+        <w:t>)</w:t>
+      </w:r>
+      <w:r>
+        <w:t>, In machine learning we want to take arbitrary inputs in a model,</w:t>
+      </w:r>
+      <w:r>
+        <w:rPr>
+          <w:rFonts w:hint="eastAsia"/>
+        </w:rPr>
+        <w:t xml:space="preserve"> </w:t>
+      </w:r>
+      <w:r>
+        <w:rPr>
+          <w:strike/>
+          <w:color w:val="00B050"/>
+        </w:rPr>
+        <w:t>such as the one above</w:t>
+      </w:r>
+      <w:r>
+        <w:rPr>
+          <w:strike/>
+          <w:color w:val="00B050"/>
+        </w:rPr>
+        <w:t xml:space="preserve"> (</w:t>
+      </w:r>
+      <w:r>
+        <w:rPr>
+          <w:rFonts w:hint="eastAsia"/>
+          <w:strike/>
+          <w:color w:val="00B050"/>
+        </w:rPr>
+        <w:t>不懂指得是什麼</w:t>
+      </w:r>
+      <w:r>
+        <w:rPr>
+          <w:rFonts w:hint="eastAsia"/>
+          <w:strike/>
+          <w:color w:val="00B050"/>
+        </w:rPr>
+        <w:t>)</w:t>
+      </w:r>
+      <w:r>
+        <w:t>. To</w:t>
+      </w:r>
+      <w:r>
+        <w:rPr>
+          <w:rFonts w:hint="eastAsia"/>
+        </w:rPr>
+        <w:t xml:space="preserve"> </w:t>
+      </w:r>
+      <w:r>
+        <w:t xml:space="preserve">make the model trainable, </w:t>
+      </w:r>
+      <w:r>
+        <w:rPr>
+          <w:color w:val="00B050"/>
+        </w:rPr>
+        <w:t>we need to be able to modify the graph to get new outputs with the same input</w:t>
+      </w:r>
+      <w:r>
+        <w:rPr>
+          <w:color w:val="00B050"/>
+        </w:rPr>
+        <w:t xml:space="preserve"> (</w:t>
+      </w:r>
+      <w:r>
+        <w:rPr>
+          <w:rFonts w:hint="eastAsia"/>
+          <w:color w:val="00B050"/>
+        </w:rPr>
+        <w:t>我對這裡有疑問，因為這一句來回看了好幾遍，不知是否可以修飾得更好</w:t>
+      </w:r>
+      <w:r>
+        <w:rPr>
+          <w:rFonts w:hint="eastAsia"/>
+          <w:color w:val="00B050"/>
+        </w:rPr>
+        <w:t>?)</w:t>
+      </w:r>
+      <w:r>
+        <w:t>. Variables allow us to add trainable parameters to a graph.</w:t>
+      </w:r>
+      <w:r>
+        <w:t xml:space="preserve"> They are constructed with a type and initial value:</w:t>
+      </w:r>
+    </w:p>
+    <w:p>
+      <w:r>
+        <w:t>&gt;&gt;&gt; W = tf.Variable([.3], tf.float32)</w:t>
+      </w:r>
+    </w:p>
+    <w:p>
+      <w:r>
+        <w:t>&gt;&gt;&gt; b = tf.Variable([-.3], tf.float32)</w:t>
+      </w:r>
+    </w:p>
+    <w:p>
+      <w:r>
+        <w:t>&gt;&gt;&gt; x = tf.placeholder(tf.float32)</w:t>
+      </w:r>
+    </w:p>
+    <w:p>
+      <w:r>
+        <w:t>&gt;&gt;&gt; linear_mode</w:t>
+      </w:r>
+      <w:r>
+        <w:t>l</w:t>
+      </w:r>
+      <w:r>
+        <w:t xml:space="preserve"> = W * x + b</w:t>
+      </w:r>
+    </w:p>
+    <w:p>
+      <w:r>
+        <w:t>Constants are initialized when you call tf.constant, and their value can never change. By contrast, variables are not initialized when you call tf.Variable. To initialize all the variables in a TensorFlow program, you must explicitly call a special operation as follows:</w:t>
+      </w:r>
+    </w:p>
+    <w:p>
+      <w:r>
+        <w:t>&gt;&gt;&gt; init = tf.global_variables_initializer( )</w:t>
+      </w:r>
+    </w:p>
+    <w:p>
+      <w:r>
+        <w:t>&gt;&gt;&gt; sess.run(init)</w:t>
+      </w:r>
+    </w:p>
+    <w:p>
+      <w:pPr>
+        <w:ind w:firstLine="480"/>
+      </w:pPr>
+      <w:r>
+        <w:rPr>
+          <w:rFonts w:hint="eastAsia"/>
+        </w:rPr>
+        <w:t xml:space="preserve">It is important to realize </w:t>
+      </w:r>
+      <w:r>
+        <w:rPr>
+          <w:rFonts w:hint="eastAsia"/>
+          <w:highlight w:val="lightGray"/>
+        </w:rPr>
+        <w:t>init</w:t>
+      </w:r>
+      <w:r>
+        <w:rPr>
+          <w:rFonts w:hint="eastAsia"/>
+        </w:rPr>
+        <w:t xml:space="preserve"> is a handle to the TensorFlow sub-graph that initializes all the gloabl variables. Until we call </w:t>
+      </w:r>
+      <w:r>
+        <w:rPr>
+          <w:rFonts w:hint="eastAsia"/>
+          <w:highlight w:val="lightGray"/>
+        </w:rPr>
+        <w:t>sess.run</w:t>
+      </w:r>
+      <w:r>
+        <w:rPr>
+          <w:rFonts w:hint="eastAsia"/>
+        </w:rPr>
+        <w:t xml:space="preserve">, the variables are uninitialized. </w:t>
+      </w:r>
+    </w:p>
+    <w:p>
+      <w:r>
+        <w:tab/>
+        <w:t>Since x is a placeholder, we can evaluate linear_model for several values of x simultaneously as follows:</w:t>
+      </w:r>
+    </w:p>
+    <w:p>
+      <w:pPr>
+        <w:rPr>
+          <w:rFonts w:hint="eastAsia"/>
+        </w:rPr>
+      </w:pPr>
+      <w:r>
+        <w:t>&gt;&gt;&gt; print(sess.run(linear_model, {x: [1, 2, 3, 4]}))</w:t>
+      </w:r>
+    </w:p>
+    <w:p>
+      <w:r>
+        <w:t>T</w:t>
+      </w:r>
+      <w:r>
+        <w:rPr>
+          <w:rFonts w:hint="eastAsia"/>
+        </w:rPr>
+        <w:t xml:space="preserve">o </w:t>
+      </w:r>
+      <w:r>
+        <w:t>produce the output</w:t>
+      </w:r>
+    </w:p>
+    <w:p>
+      <w:r>
+        <w:lastRenderedPageBreak/>
+        <w:t>[ 0.</w:t>
+      </w:r>
+      <w:r>
+        <w:tab/>
+      </w:r>
+      <w:r>
+        <w:tab/>
+        <w:t>0.30000001</w:t>
+      </w:r>
+      <w:r>
+        <w:tab/>
+      </w:r>
+      <w:r>
+        <w:tab/>
+        <w:t>0.60000002</w:t>
+      </w:r>
+      <w:r>
+        <w:tab/>
+      </w:r>
+      <w:r>
+        <w:tab/>
+        <w:t xml:space="preserve">0.90000004 </w:t>
+      </w:r>
       <w:bookmarkStart w:id="0" w:name="_GoBack"/>
       <w:bookmarkEnd w:id="0"/>
+      <w:r>
+        <w:t>]</w:t>
+      </w:r>
+    </w:p>
+    <w:p/>
+    <w:p>
+      <w:pPr>
+        <w:rPr>
+          <w:rFonts w:hint="eastAsia"/>
+        </w:rPr>
+      </w:pPr>
     </w:p>
     <w:sectPr>
       <w:pgSz w:w="11906" w:h="16838"/>
@@ -177,6 +1624,103 @@
     </w:sectPr>
   </w:body>
 </w:document>
+</file>
+
+<file path=word/numbering.xml><?xml version="1.0" encoding="utf-8"?>
+<w:numbering xmlns:wpc="http://schemas.microsoft.com/office/word/2010/wordprocessingCanvas" xmlns:mc="http://schemas.openxmlformats.org/markup-compatibility/2006" xmlns:o="urn:schemas-microsoft-com:office:office" xmlns:r="http://schemas.openxmlformats.org/officeDocument/2006/relationships" xmlns:m="http://schemas.openxmlformats.org/officeDocument/2006/math" xmlns:v="urn:schemas-microsoft-com:vml" xmlns:wp14="http://schemas.microsoft.com/office/word/2010/wordprocessingDrawing" xmlns:wp="http://schemas.openxmlformats.org/drawingml/2006/wordprocessingDrawing" xmlns:w10="urn:schemas-microsoft-com:office:word" xmlns:w="http://schemas.openxmlformats.org/wordprocessingml/2006/main" xmlns:w14="http://schemas.microsoft.com/office/word/2010/wordml" xmlns:w15="http://schemas.microsoft.com/office/word/2012/wordml" xmlns:wpg="http://schemas.microsoft.com/office/word/2010/wordprocessingGroup" xmlns:wpi="http://schemas.microsoft.com/office/word/2010/wordprocessingInk" xmlns:wne="http://schemas.microsoft.com/office/word/2006/wordml" xmlns:wps="http://schemas.microsoft.com/office/word/2010/wordprocessingShape" mc:Ignorable="w14 w15 wp14">
+  <w:abstractNum w:abstractNumId="0" w15:restartNumberingAfterBreak="0">
+    <w:nsid w:val="19AF78AB"/>
+    <w:multiLevelType w:val="hybridMultilevel"/>
+    <w:tmpl w:val="1CD8DCE2"/>
+    <w:lvl w:ilvl="0" w:tplc="75825CD0">
+      <w:start w:val="1"/>
+      <w:numFmt w:val="decimal"/>
+      <w:lvlText w:val="%1."/>
+      <w:lvlJc w:val="left"/>
+      <w:pPr>
+        <w:ind w:left="360" w:hanging="360"/>
+      </w:pPr>
+      <w:rPr>
+        <w:rFonts w:hint="default"/>
+      </w:rPr>
+    </w:lvl>
+    <w:lvl w:ilvl="1" w:tplc="04090019" w:tentative="1">
+      <w:start w:val="1"/>
+      <w:numFmt w:val="ideographTraditional"/>
+      <w:lvlText w:val="%2、"/>
+      <w:lvlJc w:val="left"/>
+      <w:pPr>
+        <w:ind w:left="960" w:hanging="480"/>
+      </w:pPr>
+    </w:lvl>
+    <w:lvl w:ilvl="2" w:tplc="0409001B" w:tentative="1">
+      <w:start w:val="1"/>
+      <w:numFmt w:val="lowerRoman"/>
+      <w:lvlText w:val="%3."/>
+      <w:lvlJc w:val="right"/>
+      <w:pPr>
+        <w:ind w:left="1440" w:hanging="480"/>
+      </w:pPr>
+    </w:lvl>
+    <w:lvl w:ilvl="3" w:tplc="0409000F" w:tentative="1">
+      <w:start w:val="1"/>
+      <w:numFmt w:val="decimal"/>
+      <w:lvlText w:val="%4."/>
+      <w:lvlJc w:val="left"/>
+      <w:pPr>
+        <w:ind w:left="1920" w:hanging="480"/>
+      </w:pPr>
+    </w:lvl>
+    <w:lvl w:ilvl="4" w:tplc="04090019" w:tentative="1">
+      <w:start w:val="1"/>
+      <w:numFmt w:val="ideographTraditional"/>
+      <w:lvlText w:val="%5、"/>
+      <w:lvlJc w:val="left"/>
+      <w:pPr>
+        <w:ind w:left="2400" w:hanging="480"/>
+      </w:pPr>
+    </w:lvl>
+    <w:lvl w:ilvl="5" w:tplc="0409001B" w:tentative="1">
+      <w:start w:val="1"/>
+      <w:numFmt w:val="lowerRoman"/>
+      <w:lvlText w:val="%6."/>
+      <w:lvlJc w:val="right"/>
+      <w:pPr>
+        <w:ind w:left="2880" w:hanging="480"/>
+      </w:pPr>
+    </w:lvl>
+    <w:lvl w:ilvl="6" w:tplc="0409000F" w:tentative="1">
+      <w:start w:val="1"/>
+      <w:numFmt w:val="decimal"/>
+      <w:lvlText w:val="%7."/>
+      <w:lvlJc w:val="left"/>
+      <w:pPr>
+        <w:ind w:left="3360" w:hanging="480"/>
+      </w:pPr>
+    </w:lvl>
+    <w:lvl w:ilvl="7" w:tplc="04090019" w:tentative="1">
+      <w:start w:val="1"/>
+      <w:numFmt w:val="ideographTraditional"/>
+      <w:lvlText w:val="%8、"/>
+      <w:lvlJc w:val="left"/>
+      <w:pPr>
+        <w:ind w:left="3840" w:hanging="480"/>
+      </w:pPr>
+    </w:lvl>
+    <w:lvl w:ilvl="8" w:tplc="0409001B" w:tentative="1">
+      <w:start w:val="1"/>
+      <w:numFmt w:val="lowerRoman"/>
+      <w:lvlText w:val="%9."/>
+      <w:lvlJc w:val="right"/>
+      <w:pPr>
+        <w:ind w:left="4320" w:hanging="480"/>
+      </w:pPr>
+    </w:lvl>
+  </w:abstractNum>
+  <w:num w:numId="1">
+    <w:abstractNumId w:val="0"/>
+  </w:num>
+</w:numbering>
 </file>
 
 <file path=word/styles.xml><?xml version="1.0" encoding="utf-8"?>
@@ -600,6 +2144,16 @@
     <w:semiHidden/>
     <w:unhideWhenUsed/>
   </w:style>
+  <w:style w:type="paragraph" w:styleId="a3">
+    <w:name w:val="List Paragraph"/>
+    <w:basedOn w:val="a"/>
+    <w:uiPriority w:val="34"/>
+    <w:qFormat/>
+    <w:rsid w:val="00F91A2E"/>
+    <w:pPr>
+      <w:ind w:leftChars="200" w:left="480"/>
+    </w:pPr>
+  </w:style>
 </w:styles>
 </file>
 

</xml_diff>